<commit_message>
Adding RAG to address the bonus task
</commit_message>
<xml_diff>
--- a/Docs & reports/Technical report.docx
+++ b/Docs & reports/Technical report.docx
@@ -217,12 +217,21 @@
           <w:szCs w:val="28"/>
         </w:rPr>
       </w:pPr>
-      <w:r>
-        <w:rPr>
-          <w:sz w:val="28"/>
-          <w:szCs w:val="28"/>
-        </w:rPr>
-        <w:t>Is containerized via Docker for consistent deployment.</w:t>
+      <w:proofErr w:type="gramStart"/>
+      <w:r>
+        <w:rPr>
+          <w:sz w:val="28"/>
+          <w:szCs w:val="28"/>
+        </w:rPr>
+        <w:t>Is</w:t>
+      </w:r>
+      <w:proofErr w:type="gramEnd"/>
+      <w:r>
+        <w:rPr>
+          <w:sz w:val="28"/>
+          <w:szCs w:val="28"/>
+        </w:rPr>
+        <w:t xml:space="preserve"> containerized via Docker for consistent deployment.</w:t>
       </w:r>
     </w:p>
     <w:p>
@@ -241,7 +250,23 @@
           <w:sz w:val="28"/>
           <w:szCs w:val="28"/>
         </w:rPr>
-        <w:t>Optionally, extends to a multi-label classification using bonus_task.csv.</w:t>
+        <w:t xml:space="preserve">Optionally, </w:t>
+      </w:r>
+      <w:proofErr w:type="gramStart"/>
+      <w:r>
+        <w:rPr>
+          <w:sz w:val="28"/>
+          <w:szCs w:val="28"/>
+        </w:rPr>
+        <w:t>extends</w:t>
+      </w:r>
+      <w:proofErr w:type="gramEnd"/>
+      <w:r>
+        <w:rPr>
+          <w:sz w:val="28"/>
+          <w:szCs w:val="28"/>
+        </w:rPr>
+        <w:t xml:space="preserve"> to a multi-label classification using bonus_task.csv.</w:t>
       </w:r>
     </w:p>
     <w:p>
@@ -967,13 +992,10 @@
           <w:szCs w:val="21"/>
           <w14:ligatures w14:val="none"/>
         </w:rPr>
-        <w:t xml:space="preserve">              precision    recall  f1-score   support</w:t>
-      </w:r>
-    </w:p>
-    <w:p>
-      <w:pPr>
-        <w:spacing w:after="0" w:line="240" w:lineRule="auto"/>
-        <w:ind w:left="360"/>
+        <w:t xml:space="preserve">              precision    </w:t>
+      </w:r>
+      <w:proofErr w:type="gramStart"/>
+      <w:r>
         <w:rPr>
           <w:rFonts w:ascii="Consolas" w:eastAsia="Times New Roman" w:hAnsi="Consolas" w:cs="Times New Roman"/>
           <w:kern w:val="0"/>
@@ -981,12 +1003,10 @@
           <w:szCs w:val="21"/>
           <w14:ligatures w14:val="none"/>
         </w:rPr>
-      </w:pPr>
-    </w:p>
-    <w:p>
-      <w:pPr>
-        <w:spacing w:after="0" w:line="240" w:lineRule="auto"/>
-        <w:ind w:left="360"/>
+        <w:t>recall  f</w:t>
+      </w:r>
+      <w:proofErr w:type="gramEnd"/>
+      <w:r>
         <w:rPr>
           <w:rFonts w:ascii="Consolas" w:eastAsia="Times New Roman" w:hAnsi="Consolas" w:cs="Times New Roman"/>
           <w:kern w:val="0"/>
@@ -994,8 +1014,13 @@
           <w:szCs w:val="21"/>
           <w14:ligatures w14:val="none"/>
         </w:rPr>
-      </w:pPr>
-      <w:r>
+        <w:t>1-score   support</w:t>
+      </w:r>
+    </w:p>
+    <w:p>
+      <w:pPr>
+        <w:spacing w:after="0" w:line="240" w:lineRule="auto"/>
+        <w:ind w:left="360"/>
         <w:rPr>
           <w:rFonts w:ascii="Consolas" w:eastAsia="Times New Roman" w:hAnsi="Consolas" w:cs="Times New Roman"/>
           <w:kern w:val="0"/>
@@ -1003,8 +1028,7 @@
           <w:szCs w:val="21"/>
           <w14:ligatures w14:val="none"/>
         </w:rPr>
-        <w:t xml:space="preserve">        cult       0.72      0.97      0.83       207</w:t>
-      </w:r>
+      </w:pPr>
     </w:p>
     <w:p>
       <w:pPr>
@@ -1026,7 +1050,7 @@
           <w:szCs w:val="21"/>
           <w14:ligatures w14:val="none"/>
         </w:rPr>
-        <w:t xml:space="preserve">    dramatic       1.00      0.03      0.06        34</w:t>
+        <w:t xml:space="preserve">        cult       0.72      0.97      0.83       207</w:t>
       </w:r>
     </w:p>
     <w:p>
@@ -1049,7 +1073,7 @@
           <w:szCs w:val="21"/>
           <w14:ligatures w14:val="none"/>
         </w:rPr>
-        <w:t xml:space="preserve">  paranormal       0.82      0.38      0.52        73</w:t>
+        <w:t xml:space="preserve">    dramatic       1.00      0.03      0.06        34</w:t>
       </w:r>
     </w:p>
     <w:p>
@@ -1064,11 +1088,7 @@
           <w14:ligatures w14:val="none"/>
         </w:rPr>
       </w:pPr>
-    </w:p>
-    <w:p>
-      <w:pPr>
-        <w:spacing w:after="0" w:line="240" w:lineRule="auto"/>
-        <w:ind w:left="360"/>
+      <w:r>
         <w:rPr>
           <w:rFonts w:ascii="Consolas" w:eastAsia="Times New Roman" w:hAnsi="Consolas" w:cs="Times New Roman"/>
           <w:kern w:val="0"/>
@@ -1076,8 +1096,13 @@
           <w:szCs w:val="21"/>
           <w14:ligatures w14:val="none"/>
         </w:rPr>
-      </w:pPr>
-      <w:r>
+        <w:t xml:space="preserve">  paranormal       0.82      0.38      0.52        73</w:t>
+      </w:r>
+    </w:p>
+    <w:p>
+      <w:pPr>
+        <w:spacing w:after="0" w:line="240" w:lineRule="auto"/>
+        <w:ind w:left="360"/>
         <w:rPr>
           <w:rFonts w:ascii="Consolas" w:eastAsia="Times New Roman" w:hAnsi="Consolas" w:cs="Times New Roman"/>
           <w:kern w:val="0"/>
@@ -1085,8 +1110,7 @@
           <w:szCs w:val="21"/>
           <w14:ligatures w14:val="none"/>
         </w:rPr>
-        <w:t xml:space="preserve">    accuracy                           0.73       314</w:t>
-      </w:r>
+      </w:pPr>
     </w:p>
     <w:p>
       <w:pPr>
@@ -1108,18 +1132,13 @@
           <w:szCs w:val="21"/>
           <w14:ligatures w14:val="none"/>
         </w:rPr>
-        <w:t xml:space="preserve">   macro avg       0.85      0.46      0.47       314</w:t>
-      </w:r>
-    </w:p>
-    <w:p>
-      <w:pPr>
+        <w:t xml:space="preserve">    accuracy                           0.73       314</w:t>
+      </w:r>
+    </w:p>
+    <w:p>
+      <w:pPr>
+        <w:spacing w:after="0" w:line="240" w:lineRule="auto"/>
         <w:ind w:left="360"/>
-        <w:rPr>
-          <w:sz w:val="28"/>
-          <w:szCs w:val="28"/>
-        </w:rPr>
-      </w:pPr>
-      <w:r>
         <w:rPr>
           <w:rFonts w:ascii="Consolas" w:eastAsia="Times New Roman" w:hAnsi="Consolas" w:cs="Times New Roman"/>
           <w:kern w:val="0"/>
@@ -1127,7 +1146,47 @@
           <w:szCs w:val="21"/>
           <w14:ligatures w14:val="none"/>
         </w:rPr>
-        <w:t>weighted avg       0.77      0.73      0.67       314</w:t>
+      </w:pPr>
+      <w:r>
+        <w:rPr>
+          <w:rFonts w:ascii="Consolas" w:eastAsia="Times New Roman" w:hAnsi="Consolas" w:cs="Times New Roman"/>
+          <w:kern w:val="0"/>
+          <w:sz w:val="21"/>
+          <w:szCs w:val="21"/>
+          <w14:ligatures w14:val="none"/>
+        </w:rPr>
+        <w:t xml:space="preserve">   macro avg       0.85      0.46      0.47       314</w:t>
+      </w:r>
+    </w:p>
+    <w:p>
+      <w:pPr>
+        <w:ind w:left="360"/>
+        <w:rPr>
+          <w:sz w:val="28"/>
+          <w:szCs w:val="28"/>
+        </w:rPr>
+      </w:pPr>
+      <w:proofErr w:type="gramStart"/>
+      <w:r>
+        <w:rPr>
+          <w:rFonts w:ascii="Consolas" w:eastAsia="Times New Roman" w:hAnsi="Consolas" w:cs="Times New Roman"/>
+          <w:kern w:val="0"/>
+          <w:sz w:val="21"/>
+          <w:szCs w:val="21"/>
+          <w14:ligatures w14:val="none"/>
+        </w:rPr>
+        <w:t>weighted</w:t>
+      </w:r>
+      <w:proofErr w:type="gramEnd"/>
+      <w:r>
+        <w:rPr>
+          <w:rFonts w:ascii="Consolas" w:eastAsia="Times New Roman" w:hAnsi="Consolas" w:cs="Times New Roman"/>
+          <w:kern w:val="0"/>
+          <w:sz w:val="21"/>
+          <w:szCs w:val="21"/>
+          <w14:ligatures w14:val="none"/>
+        </w:rPr>
+        <w:t xml:space="preserve"> avg       0.77      0.73      0.67       314</w:t>
       </w:r>
     </w:p>
     <w:p>
@@ -1428,8 +1487,33 @@
           <w:sz w:val="28"/>
           <w:szCs w:val="28"/>
         </w:rPr>
-        <w:t>Accepts JSON payload: { "text": "your input here" }</w:t>
-      </w:r>
+        <w:t xml:space="preserve">Accepts JSON payload: </w:t>
+      </w:r>
+      <w:proofErr w:type="gramStart"/>
+      <w:r>
+        <w:rPr>
+          <w:sz w:val="28"/>
+          <w:szCs w:val="28"/>
+        </w:rPr>
+        <w:t>{ "</w:t>
+      </w:r>
+      <w:proofErr w:type="gramEnd"/>
+      <w:r>
+        <w:rPr>
+          <w:sz w:val="28"/>
+          <w:szCs w:val="28"/>
+        </w:rPr>
+        <w:t>text": "your input here</w:t>
+      </w:r>
+      <w:proofErr w:type="gramStart"/>
+      <w:r>
+        <w:rPr>
+          <w:sz w:val="28"/>
+          <w:szCs w:val="28"/>
+        </w:rPr>
+        <w:t>" }</w:t>
+      </w:r>
+      <w:proofErr w:type="gramEnd"/>
     </w:p>
     <w:p>
       <w:pPr>
@@ -1447,8 +1531,33 @@
           <w:sz w:val="28"/>
           <w:szCs w:val="28"/>
         </w:rPr>
-        <w:t>Returns: { "prediction": "cult" }</w:t>
-      </w:r>
+        <w:t xml:space="preserve">Returns: </w:t>
+      </w:r>
+      <w:proofErr w:type="gramStart"/>
+      <w:r>
+        <w:rPr>
+          <w:sz w:val="28"/>
+          <w:szCs w:val="28"/>
+        </w:rPr>
+        <w:t>{ "</w:t>
+      </w:r>
+      <w:proofErr w:type="gramEnd"/>
+      <w:r>
+        <w:rPr>
+          <w:sz w:val="28"/>
+          <w:szCs w:val="28"/>
+        </w:rPr>
+        <w:t>prediction": "cult</w:t>
+      </w:r>
+      <w:proofErr w:type="gramStart"/>
+      <w:r>
+        <w:rPr>
+          <w:sz w:val="28"/>
+          <w:szCs w:val="28"/>
+        </w:rPr>
+        <w:t>" }</w:t>
+      </w:r>
+      <w:proofErr w:type="gramEnd"/>
     </w:p>
     <w:p>
       <w:pPr>
@@ -1626,6 +1735,7 @@
       </w:pPr>
       <w:r>
         <w:rPr>
+          <w:noProof/>
           <w:sz w:val="28"/>
           <w:szCs w:val="28"/>
         </w:rPr>
@@ -1979,6 +2089,39 @@
     </w:p>
     <w:p>
       <w:pPr>
+        <w:pStyle w:val="ListParagraph"/>
+        <w:numPr>
+          <w:ilvl w:val="0"/>
+          <w:numId w:val="19"/>
+        </w:numPr>
+        <w:rPr>
+          <w:b/>
+          <w:bCs/>
+          <w:sz w:val="28"/>
+          <w:szCs w:val="28"/>
+        </w:rPr>
+      </w:pPr>
+      <w:r>
+        <w:rPr>
+          <w:b/>
+          <w:bCs/>
+          <w:sz w:val="28"/>
+          <w:szCs w:val="28"/>
+        </w:rPr>
+        <w:t>Main task</w:t>
+      </w:r>
+      <w:r>
+        <w:rPr>
+          <w:b/>
+          <w:bCs/>
+          <w:sz w:val="28"/>
+          <w:szCs w:val="28"/>
+        </w:rPr>
+        <w:t>:</w:t>
+      </w:r>
+    </w:p>
+    <w:p>
+      <w:pPr>
         <w:numPr>
           <w:ilvl w:val="0"/>
           <w:numId w:val="13"/>
@@ -2035,6 +2178,39 @@
     </w:p>
     <w:p>
       <w:pPr>
+        <w:pStyle w:val="ListParagraph"/>
+        <w:numPr>
+          <w:ilvl w:val="0"/>
+          <w:numId w:val="19"/>
+        </w:numPr>
+        <w:rPr>
+          <w:b/>
+          <w:bCs/>
+          <w:sz w:val="28"/>
+          <w:szCs w:val="28"/>
+        </w:rPr>
+      </w:pPr>
+      <w:r>
+        <w:rPr>
+          <w:b/>
+          <w:bCs/>
+          <w:sz w:val="28"/>
+          <w:szCs w:val="28"/>
+        </w:rPr>
+        <w:t>Bonus task</w:t>
+      </w:r>
+      <w:r>
+        <w:rPr>
+          <w:b/>
+          <w:bCs/>
+          <w:sz w:val="28"/>
+          <w:szCs w:val="28"/>
+        </w:rPr>
+        <w:t>:</w:t>
+      </w:r>
+    </w:p>
+    <w:p>
+      <w:pPr>
         <w:numPr>
           <w:ilvl w:val="0"/>
           <w:numId w:val="13"/>
@@ -2044,6 +2220,62 @@
           <w:szCs w:val="28"/>
         </w:rPr>
       </w:pPr>
+      <w:proofErr w:type="spellStart"/>
+      <w:r>
+        <w:rPr>
+          <w:sz w:val="28"/>
+          <w:szCs w:val="28"/>
+        </w:rPr>
+        <w:t>RAG_fastapi_service</w:t>
+      </w:r>
+      <w:proofErr w:type="spellEnd"/>
+      <w:r>
+        <w:rPr>
+          <w:sz w:val="28"/>
+          <w:szCs w:val="28"/>
+        </w:rPr>
+        <w:t xml:space="preserve"> at port 8001</w:t>
+      </w:r>
+    </w:p>
+    <w:p>
+      <w:pPr>
+        <w:numPr>
+          <w:ilvl w:val="0"/>
+          <w:numId w:val="13"/>
+        </w:numPr>
+        <w:rPr>
+          <w:sz w:val="28"/>
+          <w:szCs w:val="28"/>
+        </w:rPr>
+      </w:pPr>
+      <w:proofErr w:type="spellStart"/>
+      <w:r>
+        <w:rPr>
+          <w:sz w:val="28"/>
+          <w:szCs w:val="28"/>
+        </w:rPr>
+        <w:t>RAG_gradio_service</w:t>
+      </w:r>
+      <w:proofErr w:type="spellEnd"/>
+      <w:r>
+        <w:rPr>
+          <w:sz w:val="28"/>
+          <w:szCs w:val="28"/>
+        </w:rPr>
+        <w:t xml:space="preserve"> at port 7861</w:t>
+      </w:r>
+    </w:p>
+    <w:p>
+      <w:pPr>
+        <w:numPr>
+          <w:ilvl w:val="0"/>
+          <w:numId w:val="13"/>
+        </w:numPr>
+        <w:rPr>
+          <w:sz w:val="28"/>
+          <w:szCs w:val="28"/>
+        </w:rPr>
+      </w:pPr>
       <w:r>
         <w:rPr>
           <w:sz w:val="28"/>
@@ -2064,6 +2296,7 @@
           <w:sz w:val="28"/>
           <w:szCs w:val="28"/>
         </w:rPr>
+        <w:lastRenderedPageBreak/>
         <w:pict w14:anchorId="32C2719E">
           <v:rect id="_x0000_i1035" style="width:0;height:1.5pt" o:hralign="center" o:hrstd="t" o:hr="t" fillcolor="#a0a0a0" stroked="f"/>
         </w:pict>
@@ -2085,23 +2318,123 @@
           <w:sz w:val="28"/>
           <w:szCs w:val="28"/>
         </w:rPr>
-        <w:t>Bonus (Not Implemented Yet)</w:t>
-      </w:r>
-    </w:p>
-    <w:p>
-      <w:pPr>
-        <w:rPr>
-          <w:sz w:val="28"/>
-          <w:szCs w:val="28"/>
-        </w:rPr>
-      </w:pPr>
-      <w:r>
-        <w:rPr>
-          <w:sz w:val="28"/>
-          <w:szCs w:val="28"/>
-        </w:rPr>
-        <w:t xml:space="preserve">The bonus task involves using bonus_task.csv for </w:t>
-      </w:r>
+        <w:t>Bonus Task: Multi-Label Classification using RAG</w:t>
+      </w:r>
+    </w:p>
+    <w:p>
+      <w:pPr>
+        <w:rPr>
+          <w:sz w:val="28"/>
+          <w:szCs w:val="28"/>
+        </w:rPr>
+      </w:pPr>
+      <w:r>
+        <w:rPr>
+          <w:sz w:val="28"/>
+          <w:szCs w:val="28"/>
+        </w:rPr>
+        <w:t>For the bonus task, a Retrieval-Augmented Generation (RAG) approach was implemented to perform multi-label classification using bonus_task.csv. The key steps:</w:t>
+      </w:r>
+    </w:p>
+    <w:p>
+      <w:pPr>
+        <w:numPr>
+          <w:ilvl w:val="0"/>
+          <w:numId w:val="17"/>
+        </w:numPr>
+        <w:rPr>
+          <w:sz w:val="28"/>
+          <w:szCs w:val="28"/>
+        </w:rPr>
+      </w:pPr>
+      <w:r>
+        <w:rPr>
+          <w:sz w:val="28"/>
+          <w:szCs w:val="28"/>
+        </w:rPr>
+        <w:t>Extracted unique labels from the dataset and created textual definitions for each.</w:t>
+      </w:r>
+    </w:p>
+    <w:p>
+      <w:pPr>
+        <w:numPr>
+          <w:ilvl w:val="0"/>
+          <w:numId w:val="17"/>
+        </w:numPr>
+        <w:rPr>
+          <w:sz w:val="28"/>
+          <w:szCs w:val="28"/>
+        </w:rPr>
+      </w:pPr>
+      <w:r>
+        <w:rPr>
+          <w:sz w:val="28"/>
+          <w:szCs w:val="28"/>
+        </w:rPr>
+        <w:t xml:space="preserve">Embedded both label descriptions and input synopses using the high-performing all-mpnet-base-v2 </w:t>
+      </w:r>
+      <w:proofErr w:type="spellStart"/>
+      <w:r>
+        <w:rPr>
+          <w:sz w:val="28"/>
+          <w:szCs w:val="28"/>
+        </w:rPr>
+        <w:t>SentenceTransformer</w:t>
+      </w:r>
+      <w:proofErr w:type="spellEnd"/>
+      <w:r>
+        <w:rPr>
+          <w:sz w:val="28"/>
+          <w:szCs w:val="28"/>
+        </w:rPr>
+        <w:t xml:space="preserve"> model.</w:t>
+      </w:r>
+    </w:p>
+    <w:p>
+      <w:pPr>
+        <w:numPr>
+          <w:ilvl w:val="0"/>
+          <w:numId w:val="17"/>
+        </w:numPr>
+        <w:rPr>
+          <w:sz w:val="28"/>
+          <w:szCs w:val="28"/>
+        </w:rPr>
+      </w:pPr>
+      <w:r>
+        <w:rPr>
+          <w:sz w:val="28"/>
+          <w:szCs w:val="28"/>
+        </w:rPr>
+        <w:t>Calculated cosine similarities between input text and label embeddings.</w:t>
+      </w:r>
+    </w:p>
+    <w:p>
+      <w:pPr>
+        <w:numPr>
+          <w:ilvl w:val="0"/>
+          <w:numId w:val="17"/>
+        </w:numPr>
+        <w:rPr>
+          <w:sz w:val="28"/>
+          <w:szCs w:val="28"/>
+        </w:rPr>
+      </w:pPr>
+      <w:r>
+        <w:rPr>
+          <w:sz w:val="28"/>
+          <w:szCs w:val="28"/>
+        </w:rPr>
+        <w:t>Used a top-k retrieval strategy to select the most semantically similar labels.</w:t>
+      </w:r>
+    </w:p>
+    <w:p>
+      <w:pPr>
+        <w:rPr>
+          <w:sz w:val="28"/>
+          <w:szCs w:val="28"/>
+        </w:rPr>
+      </w:pPr>
       <w:r>
         <w:rPr>
           <w:b/>
@@ -2109,29 +2442,14 @@
           <w:sz w:val="28"/>
           <w:szCs w:val="28"/>
         </w:rPr>
-        <w:t>multi-label classification</w:t>
-      </w:r>
-      <w:r>
-        <w:rPr>
-          <w:sz w:val="28"/>
-          <w:szCs w:val="28"/>
-        </w:rPr>
-        <w:t>.</w:t>
-      </w:r>
-      <w:r>
-        <w:rPr>
-          <w:sz w:val="28"/>
-          <w:szCs w:val="28"/>
-        </w:rPr>
-        <w:br/>
-        <w:t>The plan is to:</w:t>
+        <w:t>Results:</w:t>
       </w:r>
     </w:p>
     <w:p>
       <w:pPr>
         <w:numPr>
           <w:ilvl w:val="0"/>
-          <w:numId w:val="14"/>
+          <w:numId w:val="18"/>
         </w:numPr>
         <w:rPr>
           <w:sz w:val="28"/>
@@ -2143,14 +2461,23 @@
           <w:sz w:val="28"/>
           <w:szCs w:val="28"/>
         </w:rPr>
-        <w:t>Use transformers to embed the text</w:t>
+        <w:t xml:space="preserve">Micro F1 Score: </w:t>
+      </w:r>
+      <w:r>
+        <w:rPr>
+          <w:b/>
+          <w:bCs/>
+          <w:sz w:val="28"/>
+          <w:szCs w:val="28"/>
+        </w:rPr>
+        <w:t>0.1295</w:t>
       </w:r>
     </w:p>
     <w:p>
       <w:pPr>
         <w:numPr>
           <w:ilvl w:val="0"/>
-          <w:numId w:val="14"/>
+          <w:numId w:val="18"/>
         </w:numPr>
         <w:rPr>
           <w:sz w:val="28"/>
@@ -2162,8 +2489,78 @@
           <w:sz w:val="28"/>
           <w:szCs w:val="28"/>
         </w:rPr>
-        <w:lastRenderedPageBreak/>
-        <w:t>Create a RAG to tag the input text</w:t>
+        <w:t xml:space="preserve">Macro F1 Score: </w:t>
+      </w:r>
+      <w:r>
+        <w:rPr>
+          <w:b/>
+          <w:bCs/>
+          <w:sz w:val="28"/>
+          <w:szCs w:val="28"/>
+        </w:rPr>
+        <w:t>0.0704</w:t>
+      </w:r>
+    </w:p>
+    <w:p>
+      <w:pPr>
+        <w:rPr>
+          <w:sz w:val="28"/>
+          <w:szCs w:val="28"/>
+        </w:rPr>
+      </w:pPr>
+      <w:r>
+        <w:rPr>
+          <w:sz w:val="28"/>
+          <w:szCs w:val="28"/>
+        </w:rPr>
+        <w:t>This approach outperformed earlier attempts using smaller models or fixed thresholds and demonstrated the effectiveness of semantic embeddings for zero-shot multi-label prediction.</w:t>
+      </w:r>
+    </w:p>
+    <w:p>
+      <w:pPr>
+        <w:rPr>
+          <w:sz w:val="28"/>
+          <w:szCs w:val="28"/>
+        </w:rPr>
+      </w:pPr>
+      <w:r>
+        <w:rPr>
+          <w:sz w:val="28"/>
+          <w:szCs w:val="28"/>
+        </w:rPr>
+        <w:t xml:space="preserve">The RAG-based classifier was kept separate from the original single-label pipeline and was integrated into its own </w:t>
+      </w:r>
+      <w:proofErr w:type="spellStart"/>
+      <w:r>
+        <w:rPr>
+          <w:sz w:val="28"/>
+          <w:szCs w:val="28"/>
+        </w:rPr>
+        <w:t>Gradio</w:t>
+      </w:r>
+      <w:proofErr w:type="spellEnd"/>
+      <w:r>
+        <w:rPr>
+          <w:sz w:val="28"/>
+          <w:szCs w:val="28"/>
+        </w:rPr>
+        <w:t xml:space="preserve"> and </w:t>
+      </w:r>
+      <w:proofErr w:type="spellStart"/>
+      <w:r>
+        <w:rPr>
+          <w:sz w:val="28"/>
+          <w:szCs w:val="28"/>
+        </w:rPr>
+        <w:t>FastAPI</w:t>
+      </w:r>
+      <w:proofErr w:type="spellEnd"/>
+      <w:r>
+        <w:rPr>
+          <w:sz w:val="28"/>
+          <w:szCs w:val="28"/>
+        </w:rPr>
+        <w:t xml:space="preserve"> interfaces for testing and demonstration purposes.</w:t>
       </w:r>
     </w:p>
     <w:p>
@@ -2303,6 +2700,35 @@
     </w:p>
     <w:p>
       <w:pPr>
+        <w:numPr>
+          <w:ilvl w:val="0"/>
+          <w:numId w:val="15"/>
+        </w:numPr>
+        <w:rPr>
+          <w:sz w:val="28"/>
+          <w:szCs w:val="28"/>
+        </w:rPr>
+      </w:pPr>
+      <w:r>
+        <w:rPr>
+          <w:sz w:val="28"/>
+          <w:szCs w:val="28"/>
+        </w:rPr>
+        <w:lastRenderedPageBreak/>
+        <w:t>sentence-transformers (all-mpnet-base-v2)</w:t>
+      </w:r>
+    </w:p>
+    <w:p>
+      <w:pPr>
+        <w:ind w:left="720"/>
+        <w:rPr>
+          <w:sz w:val="28"/>
+          <w:szCs w:val="28"/>
+        </w:rPr>
+      </w:pPr>
+    </w:p>
+    <w:p>
+      <w:pPr>
         <w:rPr>
           <w:sz w:val="28"/>
           <w:szCs w:val="28"/>
@@ -2491,31 +2917,10 @@
           <w:sz w:val="28"/>
           <w:szCs w:val="28"/>
         </w:rPr>
-        <w:t>This solution is modular and extensible — ready to integrate bonus multi-label support or scale with larger models like BERT</w:t>
-      </w:r>
-      <w:r>
-        <w:rPr>
-          <w:sz w:val="28"/>
-          <w:szCs w:val="28"/>
-        </w:rPr>
-        <w:t xml:space="preserve"> and Transformers</w:t>
-      </w:r>
-      <w:r>
-        <w:rPr>
-          <w:sz w:val="28"/>
-          <w:szCs w:val="28"/>
-        </w:rPr>
-        <w:t>.</w:t>
-      </w:r>
-    </w:p>
-    <w:p>
-      <w:pPr>
-        <w:rPr>
-          <w:sz w:val="28"/>
-          <w:szCs w:val="28"/>
-        </w:rPr>
-      </w:pPr>
-    </w:p>
+        <w:t>The bonus task implementation extends this work into multi-label territory using a RAG-based approach that blends retrieval and inference in a zero-shot setting. The solution is modular and extensible, ready to integrate larger models or full fine-tuning if needed.</w:t>
+      </w:r>
+    </w:p>
+    <w:p/>
     <w:sectPr>
       <w:pgSz w:w="12240" w:h="15840"/>
       <w:pgMar w:top="1440" w:right="1440" w:bottom="1440" w:left="1440" w:header="720" w:footer="720" w:gutter="0"/>
@@ -2827,6 +3232,155 @@
     </w:lvl>
   </w:abstractNum>
   <w:abstractNum w:abstractNumId="2" w15:restartNumberingAfterBreak="0">
+    <w:nsid w:val="154116C7"/>
+    <w:multiLevelType w:val="multilevel"/>
+    <w:tmpl w:val="1EC613D4"/>
+    <w:lvl w:ilvl="0">
+      <w:start w:val="1"/>
+      <w:numFmt w:val="bullet"/>
+      <w:lvlText w:val=""/>
+      <w:lvlJc w:val="left"/>
+      <w:pPr>
+        <w:tabs>
+          <w:tab w:val="num" w:pos="720"/>
+        </w:tabs>
+        <w:ind w:left="720" w:hanging="360"/>
+      </w:pPr>
+      <w:rPr>
+        <w:rFonts w:ascii="Symbol" w:hAnsi="Symbol" w:hint="default"/>
+        <w:sz w:val="20"/>
+      </w:rPr>
+    </w:lvl>
+    <w:lvl w:ilvl="1" w:tentative="1">
+      <w:start w:val="1"/>
+      <w:numFmt w:val="bullet"/>
+      <w:lvlText w:val="o"/>
+      <w:lvlJc w:val="left"/>
+      <w:pPr>
+        <w:tabs>
+          <w:tab w:val="num" w:pos="1440"/>
+        </w:tabs>
+        <w:ind w:left="1440" w:hanging="360"/>
+      </w:pPr>
+      <w:rPr>
+        <w:rFonts w:ascii="Courier New" w:hAnsi="Courier New" w:hint="default"/>
+        <w:sz w:val="20"/>
+      </w:rPr>
+    </w:lvl>
+    <w:lvl w:ilvl="2" w:tentative="1">
+      <w:start w:val="1"/>
+      <w:numFmt w:val="bullet"/>
+      <w:lvlText w:val=""/>
+      <w:lvlJc w:val="left"/>
+      <w:pPr>
+        <w:tabs>
+          <w:tab w:val="num" w:pos="2160"/>
+        </w:tabs>
+        <w:ind w:left="2160" w:hanging="360"/>
+      </w:pPr>
+      <w:rPr>
+        <w:rFonts w:ascii="Wingdings" w:hAnsi="Wingdings" w:hint="default"/>
+        <w:sz w:val="20"/>
+      </w:rPr>
+    </w:lvl>
+    <w:lvl w:ilvl="3" w:tentative="1">
+      <w:start w:val="1"/>
+      <w:numFmt w:val="bullet"/>
+      <w:lvlText w:val=""/>
+      <w:lvlJc w:val="left"/>
+      <w:pPr>
+        <w:tabs>
+          <w:tab w:val="num" w:pos="2880"/>
+        </w:tabs>
+        <w:ind w:left="2880" w:hanging="360"/>
+      </w:pPr>
+      <w:rPr>
+        <w:rFonts w:ascii="Wingdings" w:hAnsi="Wingdings" w:hint="default"/>
+        <w:sz w:val="20"/>
+      </w:rPr>
+    </w:lvl>
+    <w:lvl w:ilvl="4" w:tentative="1">
+      <w:start w:val="1"/>
+      <w:numFmt w:val="bullet"/>
+      <w:lvlText w:val=""/>
+      <w:lvlJc w:val="left"/>
+      <w:pPr>
+        <w:tabs>
+          <w:tab w:val="num" w:pos="3600"/>
+        </w:tabs>
+        <w:ind w:left="3600" w:hanging="360"/>
+      </w:pPr>
+      <w:rPr>
+        <w:rFonts w:ascii="Wingdings" w:hAnsi="Wingdings" w:hint="default"/>
+        <w:sz w:val="20"/>
+      </w:rPr>
+    </w:lvl>
+    <w:lvl w:ilvl="5" w:tentative="1">
+      <w:start w:val="1"/>
+      <w:numFmt w:val="bullet"/>
+      <w:lvlText w:val=""/>
+      <w:lvlJc w:val="left"/>
+      <w:pPr>
+        <w:tabs>
+          <w:tab w:val="num" w:pos="4320"/>
+        </w:tabs>
+        <w:ind w:left="4320" w:hanging="360"/>
+      </w:pPr>
+      <w:rPr>
+        <w:rFonts w:ascii="Wingdings" w:hAnsi="Wingdings" w:hint="default"/>
+        <w:sz w:val="20"/>
+      </w:rPr>
+    </w:lvl>
+    <w:lvl w:ilvl="6" w:tentative="1">
+      <w:start w:val="1"/>
+      <w:numFmt w:val="bullet"/>
+      <w:lvlText w:val=""/>
+      <w:lvlJc w:val="left"/>
+      <w:pPr>
+        <w:tabs>
+          <w:tab w:val="num" w:pos="5040"/>
+        </w:tabs>
+        <w:ind w:left="5040" w:hanging="360"/>
+      </w:pPr>
+      <w:rPr>
+        <w:rFonts w:ascii="Wingdings" w:hAnsi="Wingdings" w:hint="default"/>
+        <w:sz w:val="20"/>
+      </w:rPr>
+    </w:lvl>
+    <w:lvl w:ilvl="7" w:tentative="1">
+      <w:start w:val="1"/>
+      <w:numFmt w:val="bullet"/>
+      <w:lvlText w:val=""/>
+      <w:lvlJc w:val="left"/>
+      <w:pPr>
+        <w:tabs>
+          <w:tab w:val="num" w:pos="5760"/>
+        </w:tabs>
+        <w:ind w:left="5760" w:hanging="360"/>
+      </w:pPr>
+      <w:rPr>
+        <w:rFonts w:ascii="Wingdings" w:hAnsi="Wingdings" w:hint="default"/>
+        <w:sz w:val="20"/>
+      </w:rPr>
+    </w:lvl>
+    <w:lvl w:ilvl="8" w:tentative="1">
+      <w:start w:val="1"/>
+      <w:numFmt w:val="bullet"/>
+      <w:lvlText w:val=""/>
+      <w:lvlJc w:val="left"/>
+      <w:pPr>
+        <w:tabs>
+          <w:tab w:val="num" w:pos="6480"/>
+        </w:tabs>
+        <w:ind w:left="6480" w:hanging="360"/>
+      </w:pPr>
+      <w:rPr>
+        <w:rFonts w:ascii="Wingdings" w:hAnsi="Wingdings" w:hint="default"/>
+        <w:sz w:val="20"/>
+      </w:rPr>
+    </w:lvl>
+  </w:abstractNum>
+  <w:abstractNum w:abstractNumId="3" w15:restartNumberingAfterBreak="0">
     <w:nsid w:val="1931146F"/>
     <w:multiLevelType w:val="hybridMultilevel"/>
     <w:tmpl w:val="824C1AC4"/>
@@ -2915,7 +3469,7 @@
       </w:pPr>
     </w:lvl>
   </w:abstractNum>
-  <w:abstractNum w:abstractNumId="3" w15:restartNumberingAfterBreak="0">
+  <w:abstractNum w:abstractNumId="4" w15:restartNumberingAfterBreak="0">
     <w:nsid w:val="20D53E1E"/>
     <w:multiLevelType w:val="multilevel"/>
     <w:tmpl w:val="972A9324"/>
@@ -3064,7 +3618,7 @@
       </w:rPr>
     </w:lvl>
   </w:abstractNum>
-  <w:abstractNum w:abstractNumId="4" w15:restartNumberingAfterBreak="0">
+  <w:abstractNum w:abstractNumId="5" w15:restartNumberingAfterBreak="0">
     <w:nsid w:val="2F04762C"/>
     <w:multiLevelType w:val="multilevel"/>
     <w:tmpl w:val="726C0FB8"/>
@@ -3213,7 +3767,7 @@
       </w:rPr>
     </w:lvl>
   </w:abstractNum>
-  <w:abstractNum w:abstractNumId="5" w15:restartNumberingAfterBreak="0">
+  <w:abstractNum w:abstractNumId="6" w15:restartNumberingAfterBreak="0">
     <w:nsid w:val="31F00C58"/>
     <w:multiLevelType w:val="multilevel"/>
     <w:tmpl w:val="9216D9E4"/>
@@ -3362,7 +3916,7 @@
       </w:rPr>
     </w:lvl>
   </w:abstractNum>
-  <w:abstractNum w:abstractNumId="6" w15:restartNumberingAfterBreak="0">
+  <w:abstractNum w:abstractNumId="7" w15:restartNumberingAfterBreak="0">
     <w:nsid w:val="340D09B4"/>
     <w:multiLevelType w:val="multilevel"/>
     <w:tmpl w:val="BAE43E86"/>
@@ -3511,7 +4065,7 @@
       </w:rPr>
     </w:lvl>
   </w:abstractNum>
-  <w:abstractNum w:abstractNumId="7" w15:restartNumberingAfterBreak="0">
+  <w:abstractNum w:abstractNumId="8" w15:restartNumberingAfterBreak="0">
     <w:nsid w:val="35011FD0"/>
     <w:multiLevelType w:val="multilevel"/>
     <w:tmpl w:val="5D90D49A"/>
@@ -3660,7 +4214,7 @@
       </w:rPr>
     </w:lvl>
   </w:abstractNum>
-  <w:abstractNum w:abstractNumId="8" w15:restartNumberingAfterBreak="0">
+  <w:abstractNum w:abstractNumId="9" w15:restartNumberingAfterBreak="0">
     <w:nsid w:val="429173DA"/>
     <w:multiLevelType w:val="multilevel"/>
     <w:tmpl w:val="956E13B4"/>
@@ -3809,7 +4363,7 @@
       </w:rPr>
     </w:lvl>
   </w:abstractNum>
-  <w:abstractNum w:abstractNumId="9" w15:restartNumberingAfterBreak="0">
+  <w:abstractNum w:abstractNumId="10" w15:restartNumberingAfterBreak="0">
     <w:nsid w:val="463D489D"/>
     <w:multiLevelType w:val="hybridMultilevel"/>
     <w:tmpl w:val="56DA79B8"/>
@@ -3898,7 +4452,7 @@
       </w:pPr>
     </w:lvl>
   </w:abstractNum>
-  <w:abstractNum w:abstractNumId="10" w15:restartNumberingAfterBreak="0">
+  <w:abstractNum w:abstractNumId="11" w15:restartNumberingAfterBreak="0">
     <w:nsid w:val="4BFC3C19"/>
     <w:multiLevelType w:val="multilevel"/>
     <w:tmpl w:val="A822A13A"/>
@@ -4047,7 +4601,93 @@
       </w:rPr>
     </w:lvl>
   </w:abstractNum>
-  <w:abstractNum w:abstractNumId="11" w15:restartNumberingAfterBreak="0">
+  <w:abstractNum w:abstractNumId="12" w15:restartNumberingAfterBreak="0">
+    <w:nsid w:val="4CAE7E0C"/>
+    <w:multiLevelType w:val="hybridMultilevel"/>
+    <w:tmpl w:val="5DE0D122"/>
+    <w:lvl w:ilvl="0" w:tplc="0409000F">
+      <w:start w:val="1"/>
+      <w:numFmt w:val="decimal"/>
+      <w:lvlText w:val="%1."/>
+      <w:lvlJc w:val="left"/>
+      <w:pPr>
+        <w:ind w:left="720" w:hanging="360"/>
+      </w:pPr>
+    </w:lvl>
+    <w:lvl w:ilvl="1" w:tplc="04090019" w:tentative="1">
+      <w:start w:val="1"/>
+      <w:numFmt w:val="lowerLetter"/>
+      <w:lvlText w:val="%2."/>
+      <w:lvlJc w:val="left"/>
+      <w:pPr>
+        <w:ind w:left="1440" w:hanging="360"/>
+      </w:pPr>
+    </w:lvl>
+    <w:lvl w:ilvl="2" w:tplc="0409001B" w:tentative="1">
+      <w:start w:val="1"/>
+      <w:numFmt w:val="lowerRoman"/>
+      <w:lvlText w:val="%3."/>
+      <w:lvlJc w:val="right"/>
+      <w:pPr>
+        <w:ind w:left="2160" w:hanging="180"/>
+      </w:pPr>
+    </w:lvl>
+    <w:lvl w:ilvl="3" w:tplc="0409000F" w:tentative="1">
+      <w:start w:val="1"/>
+      <w:numFmt w:val="decimal"/>
+      <w:lvlText w:val="%4."/>
+      <w:lvlJc w:val="left"/>
+      <w:pPr>
+        <w:ind w:left="2880" w:hanging="360"/>
+      </w:pPr>
+    </w:lvl>
+    <w:lvl w:ilvl="4" w:tplc="04090019" w:tentative="1">
+      <w:start w:val="1"/>
+      <w:numFmt w:val="lowerLetter"/>
+      <w:lvlText w:val="%5."/>
+      <w:lvlJc w:val="left"/>
+      <w:pPr>
+        <w:ind w:left="3600" w:hanging="360"/>
+      </w:pPr>
+    </w:lvl>
+    <w:lvl w:ilvl="5" w:tplc="0409001B" w:tentative="1">
+      <w:start w:val="1"/>
+      <w:numFmt w:val="lowerRoman"/>
+      <w:lvlText w:val="%6."/>
+      <w:lvlJc w:val="right"/>
+      <w:pPr>
+        <w:ind w:left="4320" w:hanging="180"/>
+      </w:pPr>
+    </w:lvl>
+    <w:lvl w:ilvl="6" w:tplc="0409000F" w:tentative="1">
+      <w:start w:val="1"/>
+      <w:numFmt w:val="decimal"/>
+      <w:lvlText w:val="%7."/>
+      <w:lvlJc w:val="left"/>
+      <w:pPr>
+        <w:ind w:left="5040" w:hanging="360"/>
+      </w:pPr>
+    </w:lvl>
+    <w:lvl w:ilvl="7" w:tplc="04090019" w:tentative="1">
+      <w:start w:val="1"/>
+      <w:numFmt w:val="lowerLetter"/>
+      <w:lvlText w:val="%8."/>
+      <w:lvlJc w:val="left"/>
+      <w:pPr>
+        <w:ind w:left="5760" w:hanging="360"/>
+      </w:pPr>
+    </w:lvl>
+    <w:lvl w:ilvl="8" w:tplc="0409001B" w:tentative="1">
+      <w:start w:val="1"/>
+      <w:numFmt w:val="lowerRoman"/>
+      <w:lvlText w:val="%9."/>
+      <w:lvlJc w:val="right"/>
+      <w:pPr>
+        <w:ind w:left="6480" w:hanging="180"/>
+      </w:pPr>
+    </w:lvl>
+  </w:abstractNum>
+  <w:abstractNum w:abstractNumId="13" w15:restartNumberingAfterBreak="0">
     <w:nsid w:val="554C1234"/>
     <w:multiLevelType w:val="multilevel"/>
     <w:tmpl w:val="13C6DF70"/>
@@ -4196,7 +4836,7 @@
       </w:rPr>
     </w:lvl>
   </w:abstractNum>
-  <w:abstractNum w:abstractNumId="12" w15:restartNumberingAfterBreak="0">
+  <w:abstractNum w:abstractNumId="14" w15:restartNumberingAfterBreak="0">
     <w:nsid w:val="61001616"/>
     <w:multiLevelType w:val="multilevel"/>
     <w:tmpl w:val="1EC24F4C"/>
@@ -4345,7 +4985,7 @@
       </w:rPr>
     </w:lvl>
   </w:abstractNum>
-  <w:abstractNum w:abstractNumId="13" w15:restartNumberingAfterBreak="0">
+  <w:abstractNum w:abstractNumId="15" w15:restartNumberingAfterBreak="0">
     <w:nsid w:val="73206B2E"/>
     <w:multiLevelType w:val="multilevel"/>
     <w:tmpl w:val="0DC458D2"/>
@@ -4494,7 +5134,156 @@
       </w:rPr>
     </w:lvl>
   </w:abstractNum>
-  <w:abstractNum w:abstractNumId="14" w15:restartNumberingAfterBreak="0">
+  <w:abstractNum w:abstractNumId="16" w15:restartNumberingAfterBreak="0">
+    <w:nsid w:val="75674B85"/>
+    <w:multiLevelType w:val="multilevel"/>
+    <w:tmpl w:val="09F2017E"/>
+    <w:lvl w:ilvl="0">
+      <w:start w:val="1"/>
+      <w:numFmt w:val="bullet"/>
+      <w:lvlText w:val=""/>
+      <w:lvlJc w:val="left"/>
+      <w:pPr>
+        <w:tabs>
+          <w:tab w:val="num" w:pos="720"/>
+        </w:tabs>
+        <w:ind w:left="720" w:hanging="360"/>
+      </w:pPr>
+      <w:rPr>
+        <w:rFonts w:ascii="Symbol" w:hAnsi="Symbol" w:hint="default"/>
+        <w:sz w:val="20"/>
+      </w:rPr>
+    </w:lvl>
+    <w:lvl w:ilvl="1" w:tentative="1">
+      <w:start w:val="1"/>
+      <w:numFmt w:val="bullet"/>
+      <w:lvlText w:val="o"/>
+      <w:lvlJc w:val="left"/>
+      <w:pPr>
+        <w:tabs>
+          <w:tab w:val="num" w:pos="1440"/>
+        </w:tabs>
+        <w:ind w:left="1440" w:hanging="360"/>
+      </w:pPr>
+      <w:rPr>
+        <w:rFonts w:ascii="Courier New" w:hAnsi="Courier New" w:hint="default"/>
+        <w:sz w:val="20"/>
+      </w:rPr>
+    </w:lvl>
+    <w:lvl w:ilvl="2" w:tentative="1">
+      <w:start w:val="1"/>
+      <w:numFmt w:val="bullet"/>
+      <w:lvlText w:val=""/>
+      <w:lvlJc w:val="left"/>
+      <w:pPr>
+        <w:tabs>
+          <w:tab w:val="num" w:pos="2160"/>
+        </w:tabs>
+        <w:ind w:left="2160" w:hanging="360"/>
+      </w:pPr>
+      <w:rPr>
+        <w:rFonts w:ascii="Wingdings" w:hAnsi="Wingdings" w:hint="default"/>
+        <w:sz w:val="20"/>
+      </w:rPr>
+    </w:lvl>
+    <w:lvl w:ilvl="3" w:tentative="1">
+      <w:start w:val="1"/>
+      <w:numFmt w:val="bullet"/>
+      <w:lvlText w:val=""/>
+      <w:lvlJc w:val="left"/>
+      <w:pPr>
+        <w:tabs>
+          <w:tab w:val="num" w:pos="2880"/>
+        </w:tabs>
+        <w:ind w:left="2880" w:hanging="360"/>
+      </w:pPr>
+      <w:rPr>
+        <w:rFonts w:ascii="Wingdings" w:hAnsi="Wingdings" w:hint="default"/>
+        <w:sz w:val="20"/>
+      </w:rPr>
+    </w:lvl>
+    <w:lvl w:ilvl="4" w:tentative="1">
+      <w:start w:val="1"/>
+      <w:numFmt w:val="bullet"/>
+      <w:lvlText w:val=""/>
+      <w:lvlJc w:val="left"/>
+      <w:pPr>
+        <w:tabs>
+          <w:tab w:val="num" w:pos="3600"/>
+        </w:tabs>
+        <w:ind w:left="3600" w:hanging="360"/>
+      </w:pPr>
+      <w:rPr>
+        <w:rFonts w:ascii="Wingdings" w:hAnsi="Wingdings" w:hint="default"/>
+        <w:sz w:val="20"/>
+      </w:rPr>
+    </w:lvl>
+    <w:lvl w:ilvl="5" w:tentative="1">
+      <w:start w:val="1"/>
+      <w:numFmt w:val="bullet"/>
+      <w:lvlText w:val=""/>
+      <w:lvlJc w:val="left"/>
+      <w:pPr>
+        <w:tabs>
+          <w:tab w:val="num" w:pos="4320"/>
+        </w:tabs>
+        <w:ind w:left="4320" w:hanging="360"/>
+      </w:pPr>
+      <w:rPr>
+        <w:rFonts w:ascii="Wingdings" w:hAnsi="Wingdings" w:hint="default"/>
+        <w:sz w:val="20"/>
+      </w:rPr>
+    </w:lvl>
+    <w:lvl w:ilvl="6" w:tentative="1">
+      <w:start w:val="1"/>
+      <w:numFmt w:val="bullet"/>
+      <w:lvlText w:val=""/>
+      <w:lvlJc w:val="left"/>
+      <w:pPr>
+        <w:tabs>
+          <w:tab w:val="num" w:pos="5040"/>
+        </w:tabs>
+        <w:ind w:left="5040" w:hanging="360"/>
+      </w:pPr>
+      <w:rPr>
+        <w:rFonts w:ascii="Wingdings" w:hAnsi="Wingdings" w:hint="default"/>
+        <w:sz w:val="20"/>
+      </w:rPr>
+    </w:lvl>
+    <w:lvl w:ilvl="7" w:tentative="1">
+      <w:start w:val="1"/>
+      <w:numFmt w:val="bullet"/>
+      <w:lvlText w:val=""/>
+      <w:lvlJc w:val="left"/>
+      <w:pPr>
+        <w:tabs>
+          <w:tab w:val="num" w:pos="5760"/>
+        </w:tabs>
+        <w:ind w:left="5760" w:hanging="360"/>
+      </w:pPr>
+      <w:rPr>
+        <w:rFonts w:ascii="Wingdings" w:hAnsi="Wingdings" w:hint="default"/>
+        <w:sz w:val="20"/>
+      </w:rPr>
+    </w:lvl>
+    <w:lvl w:ilvl="8" w:tentative="1">
+      <w:start w:val="1"/>
+      <w:numFmt w:val="bullet"/>
+      <w:lvlText w:val=""/>
+      <w:lvlJc w:val="left"/>
+      <w:pPr>
+        <w:tabs>
+          <w:tab w:val="num" w:pos="6480"/>
+        </w:tabs>
+        <w:ind w:left="6480" w:hanging="360"/>
+      </w:pPr>
+      <w:rPr>
+        <w:rFonts w:ascii="Wingdings" w:hAnsi="Wingdings" w:hint="default"/>
+        <w:sz w:val="20"/>
+      </w:rPr>
+    </w:lvl>
+  </w:abstractNum>
+  <w:abstractNum w:abstractNumId="17" w15:restartNumberingAfterBreak="0">
     <w:nsid w:val="78291990"/>
     <w:multiLevelType w:val="hybridMultilevel"/>
     <w:tmpl w:val="E26253C2"/>
@@ -4583,7 +5372,7 @@
       </w:pPr>
     </w:lvl>
   </w:abstractNum>
-  <w:abstractNum w:abstractNumId="15" w15:restartNumberingAfterBreak="0">
+  <w:abstractNum w:abstractNumId="18" w15:restartNumberingAfterBreak="0">
     <w:nsid w:val="7CA8139A"/>
     <w:multiLevelType w:val="multilevel"/>
     <w:tmpl w:val="53F8C4DE"/>
@@ -4733,52 +5522,61 @@
     </w:lvl>
   </w:abstractNum>
   <w:num w:numId="1" w16cid:durableId="1476138201">
-    <w:abstractNumId w:val="14"/>
+    <w:abstractNumId w:val="17"/>
   </w:num>
   <w:num w:numId="2" w16cid:durableId="174923619">
-    <w:abstractNumId w:val="2"/>
+    <w:abstractNumId w:val="3"/>
   </w:num>
   <w:num w:numId="3" w16cid:durableId="2110391672">
+    <w:abstractNumId w:val="10"/>
+  </w:num>
+  <w:num w:numId="4" w16cid:durableId="524632486">
     <w:abstractNumId w:val="9"/>
   </w:num>
-  <w:num w:numId="4" w16cid:durableId="524632486">
-    <w:abstractNumId w:val="8"/>
-  </w:num>
   <w:num w:numId="5" w16cid:durableId="2003728041">
-    <w:abstractNumId w:val="6"/>
+    <w:abstractNumId w:val="7"/>
   </w:num>
   <w:num w:numId="6" w16cid:durableId="159783453">
-    <w:abstractNumId w:val="15"/>
+    <w:abstractNumId w:val="18"/>
   </w:num>
   <w:num w:numId="7" w16cid:durableId="1832452599">
-    <w:abstractNumId w:val="13"/>
+    <w:abstractNumId w:val="15"/>
   </w:num>
   <w:num w:numId="8" w16cid:durableId="271547962">
     <w:abstractNumId w:val="1"/>
   </w:num>
   <w:num w:numId="9" w16cid:durableId="1855027065">
-    <w:abstractNumId w:val="10"/>
+    <w:abstractNumId w:val="11"/>
   </w:num>
   <w:num w:numId="10" w16cid:durableId="778452584">
+    <w:abstractNumId w:val="5"/>
+  </w:num>
+  <w:num w:numId="11" w16cid:durableId="769813605">
+    <w:abstractNumId w:val="13"/>
+  </w:num>
+  <w:num w:numId="12" w16cid:durableId="750472137">
     <w:abstractNumId w:val="4"/>
   </w:num>
-  <w:num w:numId="11" w16cid:durableId="769813605">
-    <w:abstractNumId w:val="11"/>
-  </w:num>
-  <w:num w:numId="12" w16cid:durableId="750472137">
-    <w:abstractNumId w:val="3"/>
-  </w:num>
   <w:num w:numId="13" w16cid:durableId="1733193863">
-    <w:abstractNumId w:val="7"/>
+    <w:abstractNumId w:val="8"/>
   </w:num>
   <w:num w:numId="14" w16cid:durableId="1139999972">
-    <w:abstractNumId w:val="5"/>
+    <w:abstractNumId w:val="6"/>
   </w:num>
   <w:num w:numId="15" w16cid:durableId="910306683">
-    <w:abstractNumId w:val="12"/>
+    <w:abstractNumId w:val="14"/>
   </w:num>
   <w:num w:numId="16" w16cid:durableId="38360201">
     <w:abstractNumId w:val="0"/>
+  </w:num>
+  <w:num w:numId="17" w16cid:durableId="1992635221">
+    <w:abstractNumId w:val="2"/>
+  </w:num>
+  <w:num w:numId="18" w16cid:durableId="1173495549">
+    <w:abstractNumId w:val="16"/>
+  </w:num>
+  <w:num w:numId="19" w16cid:durableId="974530730">
+    <w:abstractNumId w:val="12"/>
   </w:num>
 </w:numbering>
 </file>
@@ -5234,6 +6032,19 @@
       <w:szCs w:val="24"/>
     </w:rPr>
   </w:style>
+  <w:style w:type="character" w:styleId="HTMLCode">
+    <w:name w:val="HTML Code"/>
+    <w:basedOn w:val="DefaultParagraphFont"/>
+    <w:uiPriority w:val="99"/>
+    <w:semiHidden/>
+    <w:unhideWhenUsed/>
+    <w:rsid w:val="002B079A"/>
+    <w:rPr>
+      <w:rFonts w:ascii="Courier New" w:eastAsia="Times New Roman" w:hAnsi="Courier New" w:cs="Courier New"/>
+      <w:sz w:val="20"/>
+      <w:szCs w:val="20"/>
+    </w:rPr>
+  </w:style>
 </w:styles>
 </file>
 

</xml_diff>